<commit_message>
holy kanker ik ben moe
</commit_message>
<xml_diff>
--- a/O2GOFrontEnd/Documenten/AAD_FunctioneelOntwerp_ThijmenHogenkamp_StefanVerkuijlen.docx
+++ b/O2GOFrontEnd/Documenten/AAD_FunctioneelOntwerp_ThijmenHogenkamp_StefanVerkuijlen.docx
@@ -186,7 +186,7 @@
                                   <w:sdtContent>
                                     <w:p>
                                       <w:pPr>
-                                        <w:pStyle w:val="Geenafstand"/>
+                                        <w:pStyle w:val="NoSpacing"/>
                                         <w:rPr>
                                           <w:color w:val="FFFFFF" w:themeColor="background1"/>
                                           <w:sz w:val="96"/>
@@ -271,7 +271,7 @@
                                   <w:sdtContent>
                                     <w:p>
                                       <w:pPr>
-                                        <w:pStyle w:val="Geenafstand"/>
+                                        <w:pStyle w:val="NoSpacing"/>
                                         <w:spacing w:line="360" w:lineRule="auto"/>
                                         <w:rPr>
                                           <w:color w:val="FFFFFF" w:themeColor="background1"/>
@@ -302,7 +302,7 @@
                                   <w:sdtContent>
                                     <w:p>
                                       <w:pPr>
-                                        <w:pStyle w:val="Geenafstand"/>
+                                        <w:pStyle w:val="NoSpacing"/>
                                         <w:spacing w:line="360" w:lineRule="auto"/>
                                         <w:rPr>
                                           <w:color w:val="FFFFFF" w:themeColor="background1"/>
@@ -337,7 +337,7 @@
                                   <w:sdtContent>
                                     <w:p>
                                       <w:pPr>
-                                        <w:pStyle w:val="Geenafstand"/>
+                                        <w:pStyle w:val="NoSpacing"/>
                                         <w:spacing w:line="360" w:lineRule="auto"/>
                                         <w:rPr>
                                           <w:color w:val="FFFFFF" w:themeColor="background1"/>
@@ -410,7 +410,7 @@
                             <w:sdtContent>
                               <w:p>
                                 <w:pPr>
-                                  <w:pStyle w:val="Geenafstand"/>
+                                  <w:pStyle w:val="NoSpacing"/>
                                   <w:rPr>
                                     <w:color w:val="FFFFFF" w:themeColor="background1"/>
                                     <w:sz w:val="96"/>
@@ -450,7 +450,7 @@
                             <w:sdtContent>
                               <w:p>
                                 <w:pPr>
-                                  <w:pStyle w:val="Geenafstand"/>
+                                  <w:pStyle w:val="NoSpacing"/>
                                   <w:spacing w:line="360" w:lineRule="auto"/>
                                   <w:rPr>
                                     <w:color w:val="FFFFFF" w:themeColor="background1"/>
@@ -481,7 +481,7 @@
                             <w:sdtContent>
                               <w:p>
                                 <w:pPr>
-                                  <w:pStyle w:val="Geenafstand"/>
+                                  <w:pStyle w:val="NoSpacing"/>
                                   <w:spacing w:line="360" w:lineRule="auto"/>
                                   <w:rPr>
                                     <w:color w:val="FFFFFF" w:themeColor="background1"/>
@@ -516,7 +516,7 @@
                             <w:sdtContent>
                               <w:p>
                                 <w:pPr>
-                                  <w:pStyle w:val="Geenafstand"/>
+                                  <w:pStyle w:val="NoSpacing"/>
                                   <w:spacing w:line="360" w:lineRule="auto"/>
                                   <w:rPr>
                                     <w:color w:val="FFFFFF" w:themeColor="background1"/>
@@ -632,7 +632,7 @@
                                 <w:sdtContent>
                                   <w:p>
                                     <w:pPr>
-                                      <w:pStyle w:val="Geenafstand"/>
+                                      <w:pStyle w:val="NoSpacing"/>
                                       <w:jc w:val="right"/>
                                       <w:rPr>
                                         <w:color w:val="FFFFFF" w:themeColor="background1"/>
@@ -745,11 +745,10 @@
                             <w:dataBinding w:prefixMappings="xmlns:ns0='http://schemas.openxmlformats.org/package/2006/metadata/core-properties' xmlns:ns1='http://purl.org/dc/elements/1.1/'" w:xpath="/ns0:coreProperties[1]/ns1:title[1]" w:storeItemID="{6C3C8BC8-F283-45AE-878A-BAB7291924A1}"/>
                             <w:text/>
                           </w:sdtPr>
-                          <w:sdtEndPr/>
                           <w:sdtContent>
                             <w:p>
                               <w:pPr>
-                                <w:pStyle w:val="Geenafstand"/>
+                                <w:pStyle w:val="NoSpacing"/>
                                 <w:jc w:val="right"/>
                                 <w:rPr>
                                   <w:color w:val="FFFFFF" w:themeColor="background1"/>
@@ -956,7 +955,7 @@
     </w:sdt>
     <w:p>
       <w:pPr>
-        <w:pStyle w:val="Kop1"/>
+        <w:pStyle w:val="Heading1"/>
       </w:pPr>
       <w:bookmarkStart w:id="0" w:name="_Toc115959096"/>
       <w:bookmarkStart w:id="1" w:name="_Toc119278050"/>
@@ -972,7 +971,7 @@
     </w:p>
     <w:p>
       <w:pPr>
-        <w:pStyle w:val="Geenafstand"/>
+        <w:pStyle w:val="NoSpacing"/>
         <w:rPr>
           <w:lang w:val="nl-NL"/>
         </w:rPr>
@@ -1005,7 +1004,7 @@
     </w:p>
     <w:p>
       <w:pPr>
-        <w:pStyle w:val="Kop1"/>
+        <w:pStyle w:val="Heading1"/>
       </w:pPr>
       <w:bookmarkStart w:id="2" w:name="_Toc119278051"/>
       <w:r>
@@ -1016,7 +1015,7 @@
     </w:p>
     <w:p>
       <w:pPr>
-        <w:pStyle w:val="Geenafstand"/>
+        <w:pStyle w:val="NoSpacing"/>
         <w:rPr>
           <w:lang w:val="nl-NL"/>
         </w:rPr>
@@ -1049,21 +1048,13 @@
         <w:rPr>
           <w:lang w:val="nl-NL"/>
         </w:rPr>
-        <w:t xml:space="preserve"> </w:t>
+        <w:t xml:space="preserve"> requirements</w:t>
       </w:r>
-      <w:proofErr w:type="spellStart"/>
       <w:r>
         <w:rPr>
           <w:lang w:val="nl-NL"/>
         </w:rPr>
-        <w:t>requirements</w:t>
-      </w:r>
-      <w:proofErr w:type="spellEnd"/>
-      <w:r>
-        <w:rPr>
-          <w:lang w:val="nl-NL"/>
-        </w:rPr>
-        <w:t xml:space="preserve">, </w:t>
+        <w:t xml:space="preserve"> en </w:t>
       </w:r>
       <w:r>
         <w:rPr>
@@ -1075,18 +1066,18 @@
         <w:rPr>
           <w:lang w:val="nl-NL"/>
         </w:rPr>
-        <w:t xml:space="preserve"> en functionele keuzes</w:t>
+        <w:t xml:space="preserve"> </w:t>
       </w:r>
       <w:r>
         <w:rPr>
           <w:lang w:val="nl-NL"/>
         </w:rPr>
-        <w:t xml:space="preserve"> aan bod.</w:t>
+        <w:t>aan bod.</w:t>
       </w:r>
     </w:p>
     <w:p>
       <w:pPr>
-        <w:pStyle w:val="Geenafstand"/>
+        <w:pStyle w:val="NoSpacing"/>
         <w:rPr>
           <w:lang w:val="nl-NL"/>
         </w:rPr>
@@ -1094,7 +1085,7 @@
     </w:p>
     <w:p>
       <w:pPr>
-        <w:pStyle w:val="Geenafstand"/>
+        <w:pStyle w:val="NoSpacing"/>
         <w:rPr>
           <w:lang w:val="nl-NL"/>
         </w:rPr>
@@ -1108,7 +1099,7 @@
     </w:p>
     <w:p>
       <w:pPr>
-        <w:pStyle w:val="Geenafstand"/>
+        <w:pStyle w:val="NoSpacing"/>
         <w:rPr>
           <w:lang w:val="nl-NL"/>
         </w:rPr>
@@ -1126,23 +1117,21 @@
     </w:p>
     <w:p>
       <w:pPr>
-        <w:pStyle w:val="Kop1"/>
+        <w:pStyle w:val="Heading1"/>
       </w:pPr>
       <w:bookmarkStart w:id="3" w:name="_Toc119278052"/>
       <w:r>
         <w:lastRenderedPageBreak/>
         <w:t xml:space="preserve">Functionele </w:t>
       </w:r>
-      <w:proofErr w:type="spellStart"/>
       <w:r>
         <w:t>Requirements</w:t>
       </w:r>
       <w:bookmarkEnd w:id="3"/>
-      <w:proofErr w:type="spellEnd"/>
     </w:p>
     <w:p>
       <w:pPr>
-        <w:pStyle w:val="Geenafstand"/>
+        <w:pStyle w:val="NoSpacing"/>
         <w:rPr>
           <w:lang w:val="nl-NL"/>
         </w:rPr>
@@ -1151,21 +1140,7 @@
         <w:rPr>
           <w:lang w:val="nl-NL"/>
         </w:rPr>
-        <w:t xml:space="preserve">Hieronder staan de </w:t>
-      </w:r>
-      <w:proofErr w:type="spellStart"/>
-      <w:r>
-        <w:rPr>
-          <w:lang w:val="nl-NL"/>
-        </w:rPr>
-        <w:t>requirements</w:t>
-      </w:r>
-      <w:proofErr w:type="spellEnd"/>
-      <w:r>
-        <w:rPr>
-          <w:lang w:val="nl-NL"/>
-        </w:rPr>
-        <w:t xml:space="preserve"> d</w:t>
+        <w:t>Hieronder staan de requirements d</w:t>
       </w:r>
       <w:r>
         <w:rPr>
@@ -1176,7 +1151,7 @@
     </w:p>
     <w:p>
       <w:pPr>
-        <w:pStyle w:val="Geenafstand"/>
+        <w:pStyle w:val="NoSpacing"/>
         <w:rPr>
           <w:lang w:val="nl-NL"/>
         </w:rPr>
@@ -1184,7 +1159,7 @@
     </w:p>
     <w:tbl>
       <w:tblPr>
-        <w:tblStyle w:val="Tabelraster"/>
+        <w:tblStyle w:val="TableGrid"/>
         <w:tblW w:w="0" w:type="auto"/>
         <w:tblLook w:val="04A0" w:firstRow="1" w:lastRow="0" w:firstColumn="1" w:lastColumn="0" w:noHBand="0" w:noVBand="1"/>
       </w:tblPr>
@@ -1894,21 +1869,7 @@
               <w:rPr>
                 <w:rFonts w:cstheme="minorHAnsi"/>
               </w:rPr>
-              <w:t xml:space="preserve">Als </w:t>
-            </w:r>
-            <w:proofErr w:type="spellStart"/>
-            <w:r>
-              <w:rPr>
-                <w:rFonts w:cstheme="minorHAnsi"/>
-              </w:rPr>
-              <w:t>admin</w:t>
-            </w:r>
-            <w:proofErr w:type="spellEnd"/>
-            <w:r>
-              <w:rPr>
-                <w:rFonts w:cstheme="minorHAnsi"/>
-              </w:rPr>
-              <w:t xml:space="preserve"> moet ik scooters kunnen aanmaken, aanpassen en verwijderen</w:t>
+              <w:t>Als admin moet ik scooters kunnen aanmaken, aanpassen en verwijderen</w:t>
             </w:r>
           </w:p>
         </w:tc>
@@ -1987,21 +1948,7 @@
               <w:rPr>
                 <w:rFonts w:cstheme="minorHAnsi"/>
               </w:rPr>
-              <w:t xml:space="preserve">Als </w:t>
-            </w:r>
-            <w:proofErr w:type="spellStart"/>
-            <w:r>
-              <w:rPr>
-                <w:rFonts w:cstheme="minorHAnsi"/>
-              </w:rPr>
-              <w:t>admin</w:t>
-            </w:r>
-            <w:proofErr w:type="spellEnd"/>
-            <w:r>
-              <w:rPr>
-                <w:rFonts w:cstheme="minorHAnsi"/>
-              </w:rPr>
-              <w:t xml:space="preserve"> moet ik verzekeringen kunnen aanmaken, aanpassen en verwijderen</w:t>
+              <w:t>Als admin moet ik verzekeringen kunnen aanmaken, aanpassen en verwijderen</w:t>
             </w:r>
           </w:p>
         </w:tc>
@@ -2080,21 +2027,7 @@
               <w:rPr>
                 <w:rFonts w:cstheme="minorHAnsi"/>
               </w:rPr>
-              <w:t xml:space="preserve">Als </w:t>
-            </w:r>
-            <w:proofErr w:type="spellStart"/>
-            <w:r>
-              <w:rPr>
-                <w:rFonts w:cstheme="minorHAnsi"/>
-              </w:rPr>
-              <w:t>admin</w:t>
-            </w:r>
-            <w:proofErr w:type="spellEnd"/>
-            <w:r>
-              <w:rPr>
-                <w:rFonts w:cstheme="minorHAnsi"/>
-              </w:rPr>
-              <w:t xml:space="preserve"> moet ik pakketten kunnen aanmaken, aanpassen en verwijderen</w:t>
+              <w:t>Als admin moet ik pakketten kunnen aanmaken, aanpassen en verwijderen</w:t>
             </w:r>
           </w:p>
         </w:tc>
@@ -2173,35 +2106,7 @@
               <w:rPr>
                 <w:rFonts w:cstheme="minorHAnsi"/>
               </w:rPr>
-              <w:t xml:space="preserve">Als </w:t>
-            </w:r>
-            <w:proofErr w:type="spellStart"/>
-            <w:r>
-              <w:rPr>
-                <w:rFonts w:cstheme="minorHAnsi"/>
-              </w:rPr>
-              <w:t>admin</w:t>
-            </w:r>
-            <w:proofErr w:type="spellEnd"/>
-            <w:r>
-              <w:rPr>
-                <w:rFonts w:cstheme="minorHAnsi"/>
-              </w:rPr>
-              <w:t xml:space="preserve"> moet ik </w:t>
-            </w:r>
-            <w:proofErr w:type="spellStart"/>
-            <w:r>
-              <w:rPr>
-                <w:rFonts w:cstheme="minorHAnsi"/>
-              </w:rPr>
-              <w:t>admin</w:t>
-            </w:r>
-            <w:proofErr w:type="spellEnd"/>
-            <w:r>
-              <w:rPr>
-                <w:rFonts w:cstheme="minorHAnsi"/>
-              </w:rPr>
-              <w:t xml:space="preserve"> accounts kunnen aanmaken, aanpassen en verwijderen</w:t>
+              <w:t>Als admin moet ik admin accounts kunnen aanmaken, aanpassen en verwijderen</w:t>
             </w:r>
           </w:p>
         </w:tc>
@@ -2689,7 +2594,7 @@
     </w:tbl>
     <w:p>
       <w:pPr>
-        <w:pStyle w:val="Geenafstand"/>
+        <w:pStyle w:val="NoSpacing"/>
         <w:rPr>
           <w:lang w:val="nl-NL"/>
         </w:rPr>
@@ -2707,7 +2612,7 @@
     </w:p>
     <w:p>
       <w:pPr>
-        <w:pStyle w:val="Kop1"/>
+        <w:pStyle w:val="Heading1"/>
       </w:pPr>
       <w:bookmarkStart w:id="4" w:name="_Toc119278054"/>
       <w:r>
@@ -2721,7 +2626,7 @@
     </w:p>
     <w:p>
       <w:pPr>
-        <w:pStyle w:val="Geenafstand"/>
+        <w:pStyle w:val="NoSpacing"/>
         <w:rPr>
           <w:lang w:val="nl-NL"/>
         </w:rPr>
@@ -2730,95 +2635,12 @@
         <w:rPr>
           <w:lang w:val="nl-NL"/>
         </w:rPr>
-        <w:t xml:space="preserve">Wanneer men de applicatie opstart, is er een keuze om in te loggen of een account te registreren. Als een gebruiker inlogt, komt hij op een keuze menu om contracten, scooters, services of </w:t>
-      </w:r>
-      <w:proofErr w:type="spellStart"/>
-      <w:r>
-        <w:rPr>
-          <w:lang w:val="nl-NL"/>
-        </w:rPr>
-        <w:t>settings</w:t>
-      </w:r>
-      <w:proofErr w:type="spellEnd"/>
-      <w:r>
-        <w:rPr>
-          <w:lang w:val="nl-NL"/>
-        </w:rPr>
-        <w:t xml:space="preserve"> in te zien. Bij de </w:t>
-      </w:r>
-      <w:proofErr w:type="spellStart"/>
-      <w:r>
-        <w:rPr>
-          <w:lang w:val="nl-NL"/>
-        </w:rPr>
-        <w:t>contracts</w:t>
-      </w:r>
-      <w:proofErr w:type="spellEnd"/>
-      <w:r>
-        <w:rPr>
-          <w:lang w:val="nl-NL"/>
-        </w:rPr>
-        <w:t xml:space="preserve"> kan de gebruiker zien welke contracten hij op het moment heeft lopen. Bij de scooters kan er gekozen worden uit een scooter, waarna je de stappen kan volgen om een contract af te sluiten, waardoor je een scooter kan huren. Bij de services kun je een onderhoud inplannen op een scooter, waarbij je aan kan geven wat er mis is en wat er onderhouden moet worden. Bij de </w:t>
-      </w:r>
-      <w:proofErr w:type="spellStart"/>
-      <w:r>
-        <w:rPr>
-          <w:lang w:val="nl-NL"/>
-        </w:rPr>
-        <w:t>settings</w:t>
-      </w:r>
-      <w:proofErr w:type="spellEnd"/>
-      <w:r>
-        <w:rPr>
-          <w:lang w:val="nl-NL"/>
-        </w:rPr>
-        <w:t xml:space="preserve"> kun je je account details inzien en deze eventueel aanpassen. Linksboven in het scherm komt een menu te staan, deze is altijd beschikbaar en kan je helpen om tussendoor te navigeren naar verschillende schermen of om uit te loggen.</w:t>
+        <w:t>Wanneer men de applicatie opstart, is er een keuze om in te loggen of een account te registreren. Als een gebruiker inlogt, komt hij op een keuze menu om contracten, scooters, services of settings in te zien. Bij de contracts kan de gebruiker zien welke contracten hij op het moment heeft lopen. Bij de scooters kan er gekozen worden uit een scooter, waarna je de stappen kan volgen om een contract af te sluiten, waardoor je een scooter kan huren. Bij de services kun je een onderhoud inplannen op een scooter, waarbij je aan kan geven wat er mis is en wat er onderhouden moet worden. Bij de settings kun je je account details inzien en deze eventueel aanpassen. Linksboven in het scherm komt een menu te staan, deze is altijd beschikbaar en kan je helpen om tussendoor te navigeren naar verschillende schermen of om uit te loggen.</w:t>
       </w:r>
     </w:p>
     <w:p>
       <w:pPr>
-        <w:pStyle w:val="Geenafstand"/>
-        <w:rPr>
-          <w:lang w:val="nl-NL"/>
-        </w:rPr>
-      </w:pPr>
-    </w:p>
-    <w:p>
-      <w:pPr>
-        <w:rPr>
-          <w:rFonts w:eastAsiaTheme="minorEastAsia"/>
-        </w:rPr>
-      </w:pPr>
-      <w:r>
-        <w:br w:type="page"/>
-      </w:r>
-    </w:p>
-    <w:p>
-      <w:pPr>
-        <w:pStyle w:val="Kop1"/>
-      </w:pPr>
-      <w:r>
-        <w:lastRenderedPageBreak/>
-        <w:t>Functionele keuzes</w:t>
-      </w:r>
-    </w:p>
-    <w:p>
-      <w:pPr>
-        <w:pStyle w:val="Geenafstand"/>
-        <w:rPr>
-          <w:lang w:val="nl-NL"/>
-        </w:rPr>
-      </w:pPr>
-      <w:r>
-        <w:rPr>
-          <w:lang w:val="nl-NL"/>
-        </w:rPr>
-        <w:t>Test</w:t>
-      </w:r>
-    </w:p>
-    <w:p>
-      <w:pPr>
-        <w:pStyle w:val="Geenafstand"/>
+        <w:pStyle w:val="NoSpacing"/>
         <w:rPr>
           <w:lang w:val="nl-NL"/>
         </w:rPr>
@@ -3359,7 +3181,7 @@
     <w:lsdException w:name="Unresolved Mention" w:semiHidden="1" w:unhideWhenUsed="1"/>
     <w:lsdException w:name="Smart Link" w:semiHidden="1" w:unhideWhenUsed="1"/>
   </w:latentStyles>
-  <w:style w:type="paragraph" w:default="1" w:styleId="Standaard">
+  <w:style w:type="paragraph" w:default="1" w:styleId="Normal">
     <w:name w:val="Normal"/>
     <w:qFormat/>
     <w:rsid w:val="004D030F"/>
@@ -3367,11 +3189,11 @@
       <w:lang w:val="nl-NL"/>
     </w:rPr>
   </w:style>
-  <w:style w:type="paragraph" w:styleId="Kop1">
+  <w:style w:type="paragraph" w:styleId="Heading1">
     <w:name w:val="heading 1"/>
-    <w:basedOn w:val="Standaard"/>
-    <w:next w:val="Standaard"/>
-    <w:link w:val="Kop1Char"/>
+    <w:basedOn w:val="Normal"/>
+    <w:next w:val="Normal"/>
+    <w:link w:val="Heading1Char"/>
     <w:uiPriority w:val="9"/>
     <w:qFormat/>
     <w:rsid w:val="00FD27BF"/>
@@ -3388,11 +3210,11 @@
       <w:szCs w:val="32"/>
     </w:rPr>
   </w:style>
-  <w:style w:type="paragraph" w:styleId="Kop2">
+  <w:style w:type="paragraph" w:styleId="Heading2">
     <w:name w:val="heading 2"/>
-    <w:basedOn w:val="Standaard"/>
-    <w:next w:val="Standaard"/>
-    <w:link w:val="Kop2Char"/>
+    <w:basedOn w:val="Normal"/>
+    <w:next w:val="Normal"/>
+    <w:link w:val="Heading2Char"/>
     <w:uiPriority w:val="9"/>
     <w:semiHidden/>
     <w:unhideWhenUsed/>
@@ -3411,13 +3233,13 @@
       <w:szCs w:val="26"/>
     </w:rPr>
   </w:style>
-  <w:style w:type="character" w:default="1" w:styleId="Standaardalinea-lettertype">
+  <w:style w:type="character" w:default="1" w:styleId="DefaultParagraphFont">
     <w:name w:val="Default Paragraph Font"/>
     <w:uiPriority w:val="1"/>
     <w:semiHidden/>
     <w:unhideWhenUsed/>
   </w:style>
-  <w:style w:type="table" w:default="1" w:styleId="Standaardtabel">
+  <w:style w:type="table" w:default="1" w:styleId="TableNormal">
     <w:name w:val="Normal Table"/>
     <w:uiPriority w:val="99"/>
     <w:semiHidden/>
@@ -3432,15 +3254,15 @@
       </w:tblCellMar>
     </w:tblPr>
   </w:style>
-  <w:style w:type="numbering" w:default="1" w:styleId="Geenlijst">
+  <w:style w:type="numbering" w:default="1" w:styleId="NoList">
     <w:name w:val="No List"/>
     <w:uiPriority w:val="99"/>
     <w:semiHidden/>
     <w:unhideWhenUsed/>
   </w:style>
-  <w:style w:type="paragraph" w:styleId="Geenafstand">
+  <w:style w:type="paragraph" w:styleId="NoSpacing">
     <w:name w:val="No Spacing"/>
-    <w:link w:val="GeenafstandChar"/>
+    <w:link w:val="NoSpacingChar"/>
     <w:uiPriority w:val="1"/>
     <w:qFormat/>
     <w:rsid w:val="00E4054A"/>
@@ -3451,20 +3273,20 @@
       <w:rFonts w:eastAsiaTheme="minorEastAsia"/>
     </w:rPr>
   </w:style>
-  <w:style w:type="character" w:customStyle="1" w:styleId="GeenafstandChar">
-    <w:name w:val="Geen afstand Char"/>
-    <w:basedOn w:val="Standaardalinea-lettertype"/>
-    <w:link w:val="Geenafstand"/>
+  <w:style w:type="character" w:customStyle="1" w:styleId="NoSpacingChar">
+    <w:name w:val="No Spacing Char"/>
+    <w:basedOn w:val="DefaultParagraphFont"/>
+    <w:link w:val="NoSpacing"/>
     <w:uiPriority w:val="1"/>
     <w:rsid w:val="00E4054A"/>
     <w:rPr>
       <w:rFonts w:eastAsiaTheme="minorEastAsia"/>
     </w:rPr>
   </w:style>
-  <w:style w:type="character" w:customStyle="1" w:styleId="Kop1Char">
-    <w:name w:val="Kop 1 Char"/>
-    <w:basedOn w:val="Standaardalinea-lettertype"/>
-    <w:link w:val="Kop1"/>
+  <w:style w:type="character" w:customStyle="1" w:styleId="Heading1Char">
+    <w:name w:val="Heading 1 Char"/>
+    <w:basedOn w:val="DefaultParagraphFont"/>
+    <w:link w:val="Heading1"/>
     <w:uiPriority w:val="9"/>
     <w:rsid w:val="00FD27BF"/>
     <w:rPr>
@@ -3475,10 +3297,10 @@
       <w:lang w:val="nl-NL"/>
     </w:rPr>
   </w:style>
-  <w:style w:type="character" w:customStyle="1" w:styleId="Kop2Char">
-    <w:name w:val="Kop 2 Char"/>
-    <w:basedOn w:val="Standaardalinea-lettertype"/>
-    <w:link w:val="Kop2"/>
+  <w:style w:type="character" w:customStyle="1" w:styleId="Heading2Char">
+    <w:name w:val="Heading 2 Char"/>
+    <w:basedOn w:val="DefaultParagraphFont"/>
+    <w:link w:val="Heading2"/>
     <w:uiPriority w:val="9"/>
     <w:semiHidden/>
     <w:rsid w:val="00FD27BF"/>
@@ -3490,9 +3312,9 @@
       <w:lang w:val="nl-NL"/>
     </w:rPr>
   </w:style>
-  <w:style w:type="table" w:styleId="Tabelraster">
+  <w:style w:type="table" w:styleId="TableGrid">
     <w:name w:val="Table Grid"/>
-    <w:basedOn w:val="Standaardtabel"/>
+    <w:basedOn w:val="TableNormal"/>
     <w:uiPriority w:val="39"/>
     <w:rsid w:val="00721068"/>
     <w:pPr>
@@ -3509,9 +3331,9 @@
       </w:tblBorders>
     </w:tblPr>
   </w:style>
-  <w:style w:type="table" w:styleId="Rastertabel1licht">
+  <w:style w:type="table" w:styleId="GridTable1Light">
     <w:name w:val="Grid Table 1 Light"/>
-    <w:basedOn w:val="Standaardtabel"/>
+    <w:basedOn w:val="TableNormal"/>
     <w:uiPriority w:val="46"/>
     <w:rsid w:val="00721068"/>
     <w:pPr>
@@ -3566,10 +3388,10 @@
       </w:rPr>
     </w:tblStylePr>
   </w:style>
-  <w:style w:type="paragraph" w:styleId="Kopvaninhoudsopgave">
+  <w:style w:type="paragraph" w:styleId="TOCHeading">
     <w:name w:val="TOC Heading"/>
-    <w:basedOn w:val="Kop1"/>
-    <w:next w:val="Standaard"/>
+    <w:basedOn w:val="Heading1"/>
+    <w:next w:val="Normal"/>
     <w:uiPriority w:val="39"/>
     <w:unhideWhenUsed/>
     <w:qFormat/>
@@ -3581,10 +3403,10 @@
       <w:color w:val="2E74B5" w:themeColor="accent1" w:themeShade="BF"/>
     </w:rPr>
   </w:style>
-  <w:style w:type="paragraph" w:styleId="Inhopg1">
+  <w:style w:type="paragraph" w:styleId="TOC1">
     <w:name w:val="toc 1"/>
-    <w:basedOn w:val="Standaard"/>
-    <w:next w:val="Standaard"/>
+    <w:basedOn w:val="Normal"/>
+    <w:next w:val="Normal"/>
     <w:autoRedefine/>
     <w:uiPriority w:val="39"/>
     <w:unhideWhenUsed/>
@@ -3595,7 +3417,7 @@
   </w:style>
   <w:style w:type="character" w:styleId="Hyperlink">
     <w:name w:val="Hyperlink"/>
-    <w:basedOn w:val="Standaardalinea-lettertype"/>
+    <w:basedOn w:val="DefaultParagraphFont"/>
     <w:uiPriority w:val="99"/>
     <w:unhideWhenUsed/>
     <w:rsid w:val="00283E4F"/>
@@ -3604,9 +3426,9 @@
       <w:u w:val="single"/>
     </w:rPr>
   </w:style>
-  <w:style w:type="table" w:styleId="Rastertabel5donker-Accent6">
+  <w:style w:type="table" w:styleId="GridTable5Dark-Accent6">
     <w:name w:val="Grid Table 5 Dark Accent 6"/>
-    <w:basedOn w:val="Standaardtabel"/>
+    <w:basedOn w:val="TableNormal"/>
     <w:uiPriority w:val="50"/>
     <w:rsid w:val="00594836"/>
     <w:pPr>
@@ -3986,21 +3808,6 @@
 </file>
 
 <file path=customXml/item2.xml><?xml version="1.0" encoding="utf-8"?>
-<p:properties xmlns:p="http://schemas.microsoft.com/office/2006/metadata/properties" xmlns:xsi="http://www.w3.org/2001/XMLSchema-instance" xmlns:pc="http://schemas.microsoft.com/office/infopath/2007/PartnerControls">
-  <documentManagement/>
-</p:properties>
-</file>
-
-<file path=customXml/item3.xml><?xml version="1.0" encoding="utf-8"?>
-<?mso-contentType ?>
-<FormTemplates xmlns="http://schemas.microsoft.com/sharepoint/v3/contenttype/forms">
-  <Display>DocumentLibraryForm</Display>
-  <Edit>DocumentLibraryForm</Edit>
-  <New>DocumentLibraryForm</New>
-</FormTemplates>
-</file>
-
-<file path=customXml/item4.xml><?xml version="1.0" encoding="utf-8"?>
 <ct:contentTypeSchema xmlns:ct="http://schemas.microsoft.com/office/2006/metadata/contentType" xmlns:ma="http://schemas.microsoft.com/office/2006/metadata/properties/metaAttributes" ct:_="" ma:_="" ma:contentTypeName="Document" ma:contentTypeID="0x010100A9E0829DCF991144BC362A0F0B701B92" ma:contentTypeVersion="7" ma:contentTypeDescription="Create a new document." ma:contentTypeScope="" ma:versionID="2517f6e7ee4bd5ec38a022be3df34330">
   <xsd:schema xmlns:xsd="http://www.w3.org/2001/XMLSchema" xmlns:xs="http://www.w3.org/2001/XMLSchema" xmlns:p="http://schemas.microsoft.com/office/2006/metadata/properties" xmlns:ns3="2fc3c472-844e-4799-93dc-c6dfedf39406" xmlns:ns4="08806ea4-7dd7-4211-bd79-35e5470a6ce0" targetNamespace="http://schemas.microsoft.com/office/2006/metadata/properties" ma:root="true" ma:fieldsID="a83fe704d573e46dfcc1b70162a151d4" ns3:_="" ns4:_="">
     <xsd:import namespace="2fc3c472-844e-4799-93dc-c6dfedf39406"/>
@@ -4185,6 +3992,21 @@
 </ct:contentTypeSchema>
 </file>
 
+<file path=customXml/item3.xml><?xml version="1.0" encoding="utf-8"?>
+<?mso-contentType ?>
+<FormTemplates xmlns="http://schemas.microsoft.com/sharepoint/v3/contenttype/forms">
+  <Display>DocumentLibraryForm</Display>
+  <Edit>DocumentLibraryForm</Edit>
+  <New>DocumentLibraryForm</New>
+</FormTemplates>
+</file>
+
+<file path=customXml/item4.xml><?xml version="1.0" encoding="utf-8"?>
+<p:properties xmlns:p="http://schemas.microsoft.com/office/2006/metadata/properties" xmlns:xsi="http://www.w3.org/2001/XMLSchema-instance" xmlns:pc="http://schemas.microsoft.com/office/infopath/2007/PartnerControls">
+  <documentManagement/>
+</p:properties>
+</file>
+
 <file path=customXml/itemProps1.xml><?xml version="1.0" encoding="utf-8"?>
 <ds:datastoreItem xmlns:ds="http://schemas.openxmlformats.org/officeDocument/2006/customXml" ds:itemID="{55AF091B-3C7A-41E3-B477-F2FDAA23CFDA}">
   <ds:schemaRefs>
@@ -4194,23 +4016,6 @@
 </file>
 
 <file path=customXml/itemProps2.xml><?xml version="1.0" encoding="utf-8"?>
-<ds:datastoreItem xmlns:ds="http://schemas.openxmlformats.org/officeDocument/2006/customXml" ds:itemID="{895000CA-0FF9-4A97-9379-BFD5388BAF3D}">
-  <ds:schemaRefs>
-    <ds:schemaRef ds:uri="http://schemas.microsoft.com/office/2006/metadata/properties"/>
-    <ds:schemaRef ds:uri="http://schemas.microsoft.com/office/infopath/2007/PartnerControls"/>
-  </ds:schemaRefs>
-</ds:datastoreItem>
-</file>
-
-<file path=customXml/itemProps3.xml><?xml version="1.0" encoding="utf-8"?>
-<ds:datastoreItem xmlns:ds="http://schemas.openxmlformats.org/officeDocument/2006/customXml" ds:itemID="{439F5ECA-0384-4E1F-B5E7-BFE241114925}">
-  <ds:schemaRefs>
-    <ds:schemaRef ds:uri="http://schemas.microsoft.com/sharepoint/v3/contenttype/forms"/>
-  </ds:schemaRefs>
-</ds:datastoreItem>
-</file>
-
-<file path=customXml/itemProps4.xml><?xml version="1.0" encoding="utf-8"?>
 <ds:datastoreItem xmlns:ds="http://schemas.openxmlformats.org/officeDocument/2006/customXml" ds:itemID="{780EA7C8-2DED-4882-9F54-04E8CDA842D8}">
   <ds:schemaRefs>
     <ds:schemaRef ds:uri="http://schemas.microsoft.com/office/2006/metadata/contentType"/>
@@ -4227,4 +4032,21 @@
     <ds:schemaRef ds:uri="http://schemas.microsoft.com/internal/obd"/>
   </ds:schemaRefs>
 </ds:datastoreItem>
+</file>
+
+<file path=customXml/itemProps3.xml><?xml version="1.0" encoding="utf-8"?>
+<ds:datastoreItem xmlns:ds="http://schemas.openxmlformats.org/officeDocument/2006/customXml" ds:itemID="{439F5ECA-0384-4E1F-B5E7-BFE241114925}">
+  <ds:schemaRefs>
+    <ds:schemaRef ds:uri="http://schemas.microsoft.com/sharepoint/v3/contenttype/forms"/>
+  </ds:schemaRefs>
+</ds:datastoreItem>
+</file>
+
+<file path=customXml/itemProps4.xml><?xml version="1.0" encoding="utf-8"?>
+<ds:datastoreItem xmlns:ds="http://schemas.openxmlformats.org/officeDocument/2006/customXml" ds:itemID="{895000CA-0FF9-4A97-9379-BFD5388BAF3D}">
+  <ds:schemaRefs>
+    <ds:schemaRef ds:uri="http://schemas.microsoft.com/office/2006/metadata/properties"/>
+    <ds:schemaRef ds:uri="http://schemas.microsoft.com/office/infopath/2007/PartnerControls"/>
+  </ds:schemaRefs>
+</ds:datastoreItem>
 </file>
</xml_diff>